<commit_message>
1) Concluindo casos de uso de MONITORAMENTO e MARCADORES (programas, acoes, vulnerabilidades e outras sinalizacoes). 2) Modularizando janelas modais 3) Criação do caso de uso de Gestao Tecnica, resumindo marcadores e monitoramentos 4) Gerando log de consumo de recursos do sistema em mem.log 5) Corrigindo bug que perdia informacao da abrangencia territorial na edicao de servicos, links, etc
</commit_message>
<xml_diff>
--- a/src/groovy/org/apoiasuas/cidadao/templatePlanoAcompanhamento.docx
+++ b/src/groovy/org/apoiasuas/cidadao/templatePlanoAcompanhamento.docx
@@ -197,13 +197,108 @@
                 <w:lang w:eastAsia="pt-BR"/>
               </w:rPr>
             </w:pPr>
-            <w:r>
+            <w:fldSimple w:instr=" MERGEFIELD  $!cras  \* MERGEFORMAT ">
+              <w:r>
+                <w:rPr>
+                  <w:noProof/>
+                  <w:sz w:val="24"/>
+                </w:rPr>
+                <w:t>«$!cras»</w:t>
+              </w:r>
+            </w:fldSimple>
+          </w:p>
+        </w:tc>
+        <w:tc>
+          <w:tcPr>
+            <w:tcW w:w="725" w:type="pct"/>
+            <w:tcBorders>
+              <w:top w:val="single" w:sz="4" w:space="0" w:color="auto"/>
+              <w:left w:val="single" w:sz="4" w:space="0" w:color="auto"/>
+              <w:bottom w:val="single" w:sz="4" w:space="0" w:color="auto"/>
+              <w:right w:val="single" w:sz="4" w:space="0" w:color="auto"/>
+            </w:tcBorders>
+            <w:noWrap/>
+          </w:tcPr>
+          <w:p>
+            <w:pPr>
+              <w:rPr>
+                <w:rFonts w:cs="Calibri"/>
+                <w:color w:val="000000"/>
+                <w:lang w:eastAsia="pt-BR"/>
+              </w:rPr>
+            </w:pPr>
+            <w:r>
+              <w:rPr>
+                <w:rFonts w:cs="Calibri"/>
+                <w:color w:val="000000"/>
+                <w:lang w:eastAsia="pt-BR"/>
+              </w:rPr>
+              <w:t>Regional</w:t>
+            </w:r>
+          </w:p>
+          <w:p>
+            <w:pPr>
+              <w:rPr>
+                <w:rFonts w:cs="Calibri"/>
+                <w:color w:val="000000"/>
+                <w:lang w:eastAsia="pt-BR"/>
+              </w:rPr>
+            </w:pPr>
+          </w:p>
+        </w:tc>
+        <w:tc>
+          <w:tcPr>
+            <w:tcW w:w="1070" w:type="pct"/>
+            <w:tcBorders>
+              <w:top w:val="single" w:sz="4" w:space="0" w:color="auto"/>
+              <w:left w:val="single" w:sz="4" w:space="0" w:color="auto"/>
+              <w:bottom w:val="single" w:sz="4" w:space="0" w:color="auto"/>
+              <w:right w:val="single" w:sz="4" w:space="0" w:color="auto"/>
+            </w:tcBorders>
+            <w:noWrap/>
+          </w:tcPr>
+          <w:p>
+            <w:pPr>
+              <w:rPr>
+                <w:rFonts w:cs="Calibri"/>
+                <w:color w:val="000000"/>
+                <w:lang w:eastAsia="pt-BR"/>
+              </w:rPr>
+            </w:pPr>
+            <w:r>
+              <w:rPr>
+                <w:rFonts w:cs="Calibri"/>
+                <w:color w:val="000000"/>
+                <w:lang w:eastAsia="pt-BR"/>
+              </w:rPr>
+              <w:t>Data de Ingresso</w:t>
+            </w:r>
+          </w:p>
+          <w:p>
+            <w:pPr>
+              <w:rPr>
+                <w:rFonts w:cs="Calibri"/>
+                <w:color w:val="000000"/>
+                <w:sz w:val="24"/>
+                <w:lang w:eastAsia="pt-BR"/>
+              </w:rPr>
+            </w:pPr>
+            <w:r>
+              <w:rPr>
+                <w:sz w:val="24"/>
+              </w:rPr>
               <w:fldChar w:fldCharType="begin"/>
             </w:r>
             <w:r>
-              <w:instrText xml:space="preserve"> MERGEFIELD  $!cras  \* MERGEFORMAT </w:instrText>
-            </w:r>
-            <w:r>
+              <w:rPr>
+                <w:sz w:val="24"/>
+              </w:rPr>
+              <w:instrText xml:space="preserve"> MERGEFIELD  $!ingresso  \* MERGEFORMAT </w:instrText>
+            </w:r>
+            <w:r>
+              <w:rPr>
+                <w:sz w:val="24"/>
+              </w:rPr>
               <w:fldChar w:fldCharType="separate"/>
             </w:r>
             <w:r>
@@ -211,201 +306,89 @@
                 <w:noProof/>
                 <w:sz w:val="24"/>
               </w:rPr>
-              <w:t>«$!cras»</w:t>
+              <w:t>«$!ingresso»</w:t>
+            </w:r>
+            <w:r>
+              <w:rPr>
+                <w:sz w:val="24"/>
+              </w:rPr>
+              <w:fldChar w:fldCharType="end"/>
+            </w:r>
+          </w:p>
+        </w:tc>
+        <w:tc>
+          <w:tcPr>
+            <w:tcW w:w="1814" w:type="pct"/>
+            <w:tcBorders>
+              <w:top w:val="single" w:sz="4" w:space="0" w:color="auto"/>
+              <w:left w:val="single" w:sz="4" w:space="0" w:color="auto"/>
+              <w:bottom w:val="single" w:sz="4" w:space="0" w:color="auto"/>
+              <w:right w:val="single" w:sz="4" w:space="0" w:color="auto"/>
+            </w:tcBorders>
+            <w:noWrap/>
+          </w:tcPr>
+          <w:p>
+            <w:pPr>
+              <w:rPr>
+                <w:rFonts w:cs="Calibri"/>
+                <w:color w:val="000000"/>
+                <w:lang w:eastAsia="pt-BR"/>
+              </w:rPr>
+            </w:pPr>
+            <w:r>
+              <w:rPr>
+                <w:rFonts w:cs="Calibri"/>
+                <w:color w:val="000000"/>
+                <w:lang w:eastAsia="pt-BR"/>
+              </w:rPr>
+              <w:t>Data de Encerramento</w:t>
+            </w:r>
+          </w:p>
+          <w:p>
+            <w:pPr>
+              <w:rPr>
+                <w:rFonts w:cs="Calibri"/>
+                <w:color w:val="000000"/>
+                <w:sz w:val="24"/>
+                <w:lang w:eastAsia="pt-BR"/>
+              </w:rPr>
+            </w:pPr>
+            <w:r>
+              <w:rPr>
+                <w:sz w:val="24"/>
+              </w:rPr>
+              <w:fldChar w:fldCharType="begin"/>
+            </w:r>
+            <w:r>
+              <w:rPr>
+                <w:sz w:val="24"/>
+              </w:rPr>
+              <w:instrText xml:space="preserve"> MERGEFIELD  $!encerramento  \* MERGEFORMAT </w:instrText>
+            </w:r>
+            <w:r>
+              <w:rPr>
+                <w:sz w:val="24"/>
+              </w:rPr>
+              <w:fldChar w:fldCharType="separate"/>
             </w:r>
             <w:r>
               <w:rPr>
                 <w:noProof/>
                 <w:sz w:val="24"/>
               </w:rPr>
+              <w:t>«$!encerramento»</w:t>
+            </w:r>
+            <w:r>
+              <w:rPr>
+                <w:sz w:val="24"/>
+              </w:rPr>
               <w:fldChar w:fldCharType="end"/>
             </w:r>
           </w:p>
         </w:tc>
-        <w:tc>
-          <w:tcPr>
-            <w:tcW w:w="725" w:type="pct"/>
-            <w:tcBorders>
-              <w:top w:val="single" w:sz="4" w:space="0" w:color="auto"/>
-              <w:left w:val="single" w:sz="4" w:space="0" w:color="auto"/>
-              <w:bottom w:val="single" w:sz="4" w:space="0" w:color="auto"/>
-              <w:right w:val="single" w:sz="4" w:space="0" w:color="auto"/>
-            </w:tcBorders>
-            <w:noWrap/>
-          </w:tcPr>
-          <w:p>
-            <w:pPr>
-              <w:rPr>
-                <w:rFonts w:cs="Calibri"/>
-                <w:color w:val="000000"/>
-                <w:lang w:eastAsia="pt-BR"/>
-              </w:rPr>
-            </w:pPr>
-            <w:r>
-              <w:rPr>
-                <w:rFonts w:cs="Calibri"/>
-                <w:color w:val="000000"/>
-                <w:lang w:eastAsia="pt-BR"/>
-              </w:rPr>
-              <w:t>Regional</w:t>
-            </w:r>
-          </w:p>
-          <w:p>
-            <w:pPr>
-              <w:rPr>
-                <w:rFonts w:cs="Calibri"/>
-                <w:color w:val="000000"/>
-                <w:lang w:eastAsia="pt-BR"/>
-              </w:rPr>
-            </w:pPr>
-          </w:p>
-        </w:tc>
-        <w:tc>
-          <w:tcPr>
-            <w:tcW w:w="1070" w:type="pct"/>
-            <w:tcBorders>
-              <w:top w:val="single" w:sz="4" w:space="0" w:color="auto"/>
-              <w:left w:val="single" w:sz="4" w:space="0" w:color="auto"/>
-              <w:bottom w:val="single" w:sz="4" w:space="0" w:color="auto"/>
-              <w:right w:val="single" w:sz="4" w:space="0" w:color="auto"/>
-            </w:tcBorders>
-            <w:noWrap/>
-          </w:tcPr>
-          <w:p>
-            <w:pPr>
-              <w:rPr>
-                <w:rFonts w:cs="Calibri"/>
-                <w:color w:val="000000"/>
-                <w:lang w:eastAsia="pt-BR"/>
-              </w:rPr>
-            </w:pPr>
-            <w:r>
-              <w:rPr>
-                <w:rFonts w:cs="Calibri"/>
-                <w:color w:val="000000"/>
-                <w:lang w:eastAsia="pt-BR"/>
-              </w:rPr>
-              <w:t>Data de Ingresso</w:t>
-            </w:r>
-          </w:p>
-          <w:p>
-            <w:pPr>
-              <w:rPr>
-                <w:rFonts w:cs="Calibri"/>
-                <w:color w:val="000000"/>
-                <w:sz w:val="24"/>
-                <w:lang w:eastAsia="pt-BR"/>
-              </w:rPr>
-            </w:pPr>
-            <w:r>
-              <w:rPr>
-                <w:sz w:val="24"/>
-              </w:rPr>
-              <w:fldChar w:fldCharType="begin"/>
-            </w:r>
-            <w:r>
-              <w:rPr>
-                <w:sz w:val="24"/>
-              </w:rPr>
-              <w:instrText xml:space="preserve"> MERGEFIELD  $!ingresso  \* MERGEFORMAT </w:instrText>
-            </w:r>
-            <w:r>
-              <w:rPr>
-                <w:sz w:val="24"/>
-              </w:rPr>
-              <w:fldChar w:fldCharType="separate"/>
-            </w:r>
-            <w:r>
-              <w:rPr>
-                <w:noProof/>
-                <w:sz w:val="24"/>
-              </w:rPr>
-              <w:t>«$!ingresso»</w:t>
-            </w:r>
-            <w:r>
-              <w:rPr>
-                <w:sz w:val="24"/>
-              </w:rPr>
-              <w:fldChar w:fldCharType="end"/>
-            </w:r>
-          </w:p>
-        </w:tc>
-        <w:tc>
-          <w:tcPr>
-            <w:tcW w:w="1814" w:type="pct"/>
-            <w:tcBorders>
-              <w:top w:val="single" w:sz="4" w:space="0" w:color="auto"/>
-              <w:left w:val="single" w:sz="4" w:space="0" w:color="auto"/>
-              <w:bottom w:val="single" w:sz="4" w:space="0" w:color="auto"/>
-              <w:right w:val="single" w:sz="4" w:space="0" w:color="auto"/>
-            </w:tcBorders>
-            <w:noWrap/>
-          </w:tcPr>
-          <w:p>
-            <w:pPr>
-              <w:rPr>
-                <w:rFonts w:cs="Calibri"/>
-                <w:color w:val="000000"/>
-                <w:lang w:eastAsia="pt-BR"/>
-              </w:rPr>
-            </w:pPr>
-            <w:r>
-              <w:rPr>
-                <w:rFonts w:cs="Calibri"/>
-                <w:color w:val="000000"/>
-                <w:lang w:eastAsia="pt-BR"/>
-              </w:rPr>
-              <w:t>Data de Encerramento</w:t>
-            </w:r>
-          </w:p>
-          <w:p>
-            <w:pPr>
-              <w:rPr>
-                <w:rFonts w:cs="Calibri"/>
-                <w:color w:val="000000"/>
-                <w:sz w:val="24"/>
-                <w:lang w:eastAsia="pt-BR"/>
-              </w:rPr>
-            </w:pPr>
-            <w:r>
-              <w:rPr>
-                <w:sz w:val="24"/>
-              </w:rPr>
-              <w:fldChar w:fldCharType="begin"/>
-            </w:r>
-            <w:r>
-              <w:rPr>
-                <w:sz w:val="24"/>
-              </w:rPr>
-              <w:instrText xml:space="preserve"> MERGEFIELD  $!encerramento  \* MERGEFORMAT </w:instrText>
-            </w:r>
-            <w:r>
-              <w:rPr>
-                <w:sz w:val="24"/>
-              </w:rPr>
-              <w:fldChar w:fldCharType="separate"/>
-            </w:r>
-            <w:r>
-              <w:rPr>
-                <w:noProof/>
-                <w:sz w:val="24"/>
-              </w:rPr>
-              <w:t>«$!encerramento»</w:t>
-            </w:r>
-            <w:r>
-              <w:rPr>
-                <w:sz w:val="24"/>
-              </w:rPr>
-              <w:fldChar w:fldCharType="end"/>
-            </w:r>
-          </w:p>
-        </w:tc>
       </w:tr>
     </w:tbl>
-    <w:p>
-      <w:bookmarkStart w:id="0" w:name="_GoBack"/>
-      <w:bookmarkEnd w:id="0"/>
-    </w:p>
+    <w:p/>
     <w:tbl>
       <w:tblPr>
         <w:tblW w:w="5473" w:type="pct"/>
@@ -524,13 +507,97 @@
                 <w:lang w:eastAsia="pt-BR"/>
               </w:rPr>
             </w:pPr>
-            <w:r>
+            <w:fldSimple w:instr=" MERGEFIELD  $!codigo_legado  \* MERGEFORMAT ">
+              <w:r>
+                <w:rPr>
+                  <w:noProof/>
+                  <w:sz w:val="24"/>
+                </w:rPr>
+                <w:t>«$!codigo_legado»</w:t>
+              </w:r>
+            </w:fldSimple>
+          </w:p>
+        </w:tc>
+        <w:tc>
+          <w:tcPr>
+            <w:tcW w:w="1637" w:type="pct"/>
+            <w:tcBorders>
+              <w:top w:val="single" w:sz="4" w:space="0" w:color="auto"/>
+              <w:left w:val="single" w:sz="4" w:space="0" w:color="auto"/>
+              <w:bottom w:val="single" w:sz="4" w:space="0" w:color="auto"/>
+              <w:right w:val="single" w:sz="4" w:space="0" w:color="auto"/>
+            </w:tcBorders>
+          </w:tcPr>
+          <w:p>
+            <w:pPr>
+              <w:rPr>
+                <w:rFonts w:cs="Calibri"/>
+                <w:color w:val="000000"/>
+                <w:lang w:eastAsia="pt-BR"/>
+              </w:rPr>
+            </w:pPr>
+            <w:r>
+              <w:rPr>
+                <w:rFonts w:cs="Calibri"/>
+                <w:color w:val="000000"/>
+                <w:lang w:eastAsia="pt-BR"/>
+              </w:rPr>
+              <w:t>Número de Prontuário no SIGPS</w:t>
+            </w:r>
+          </w:p>
+        </w:tc>
+        <w:tc>
+          <w:tcPr>
+            <w:tcW w:w="1925" w:type="pct"/>
+            <w:tcBorders>
+              <w:top w:val="single" w:sz="4" w:space="0" w:color="auto"/>
+              <w:left w:val="single" w:sz="4" w:space="0" w:color="auto"/>
+              <w:bottom w:val="single" w:sz="4" w:space="0" w:color="auto"/>
+              <w:right w:val="single" w:sz="4" w:space="0" w:color="auto"/>
+            </w:tcBorders>
+            <w:noWrap/>
+          </w:tcPr>
+          <w:p>
+            <w:pPr>
+              <w:rPr>
+                <w:rFonts w:cs="Calibri"/>
+                <w:color w:val="000000"/>
+                <w:lang w:eastAsia="pt-BR"/>
+              </w:rPr>
+            </w:pPr>
+            <w:r>
+              <w:rPr>
+                <w:rFonts w:cs="Calibri"/>
+                <w:color w:val="000000"/>
+                <w:lang w:eastAsia="pt-BR"/>
+              </w:rPr>
+              <w:t>NIS da RF:</w:t>
+            </w:r>
+          </w:p>
+          <w:p>
+            <w:pPr>
+              <w:rPr>
+                <w:rFonts w:cs="Calibri"/>
+                <w:color w:val="000000"/>
+                <w:lang w:eastAsia="pt-BR"/>
+              </w:rPr>
+            </w:pPr>
+            <w:r>
+              <w:rPr>
+                <w:sz w:val="24"/>
+              </w:rPr>
               <w:fldChar w:fldCharType="begin"/>
             </w:r>
             <w:r>
-              <w:instrText xml:space="preserve"> MERGEFIELD  $!codigo_legado  \* MERGEFORMAT </w:instrText>
-            </w:r>
-            <w:r>
+              <w:rPr>
+                <w:sz w:val="24"/>
+              </w:rPr>
+              <w:instrText xml:space="preserve"> MERGEFIELD  $!nis_referencia  \* MERGEFORMAT </w:instrText>
+            </w:r>
+            <w:r>
+              <w:rPr>
+                <w:sz w:val="24"/>
+              </w:rPr>
               <w:fldChar w:fldCharType="separate"/>
             </w:r>
             <w:r>
@@ -538,408 +605,236 @@
                 <w:noProof/>
                 <w:sz w:val="24"/>
               </w:rPr>
-              <w:t>«$!codigo_legado»</w:t>
-            </w:r>
-            <w:r>
+              <w:t>«$!nis_referencia»</w:t>
+            </w:r>
+            <w:r>
+              <w:rPr>
+                <w:sz w:val="24"/>
+              </w:rPr>
+              <w:fldChar w:fldCharType="end"/>
+            </w:r>
+            <w:bookmarkStart w:id="0" w:name="_GoBack"/>
+            <w:bookmarkEnd w:id="0"/>
+          </w:p>
+        </w:tc>
+      </w:tr>
+      <w:tr>
+        <w:trPr>
+          <w:trHeight w:hRule="exact" w:val="716"/>
+        </w:trPr>
+        <w:tc>
+          <w:tcPr>
+            <w:tcW w:w="5000" w:type="pct"/>
+            <w:gridSpan w:val="3"/>
+            <w:tcBorders>
+              <w:top w:val="single" w:sz="4" w:space="0" w:color="auto"/>
+              <w:left w:val="single" w:sz="4" w:space="0" w:color="auto"/>
+              <w:bottom w:val="single" w:sz="4" w:space="0" w:color="auto"/>
+              <w:right w:val="single" w:sz="4" w:space="0" w:color="auto"/>
+            </w:tcBorders>
+            <w:noWrap/>
+          </w:tcPr>
+          <w:p>
+            <w:pPr>
+              <w:rPr>
+                <w:rFonts w:cs="Calibri"/>
+                <w:color w:val="000000"/>
+                <w:lang w:eastAsia="pt-BR"/>
+              </w:rPr>
+            </w:pPr>
+            <w:r>
+              <w:rPr>
+                <w:rFonts w:cs="Calibri"/>
+                <w:color w:val="000000"/>
+                <w:lang w:eastAsia="pt-BR"/>
+              </w:rPr>
+              <w:t>Nome da Referência Familiar </w:t>
+            </w:r>
+          </w:p>
+          <w:p>
+            <w:pPr>
+              <w:rPr>
+                <w:rFonts w:cs="Calibri"/>
+                <w:color w:val="000000"/>
+                <w:lang w:eastAsia="pt-BR"/>
+              </w:rPr>
+            </w:pPr>
+            <w:fldSimple w:instr=" MERGEFIELD  $!referencia_familiar  \* MERGEFORMAT ">
+              <w:r>
+                <w:rPr>
+                  <w:noProof/>
+                  <w:sz w:val="24"/>
+                </w:rPr>
+                <w:t>«$!referencia_familiar»</w:t>
+              </w:r>
+            </w:fldSimple>
+          </w:p>
+          <w:p>
+            <w:pPr>
+              <w:rPr>
+                <w:rFonts w:cs="Calibri"/>
+                <w:color w:val="000000"/>
+                <w:lang w:eastAsia="pt-BR"/>
+              </w:rPr>
+            </w:pPr>
+          </w:p>
+        </w:tc>
+      </w:tr>
+      <w:tr>
+        <w:trPr>
+          <w:trHeight w:hRule="exact" w:val="684"/>
+        </w:trPr>
+        <w:tc>
+          <w:tcPr>
+            <w:tcW w:w="5000" w:type="pct"/>
+            <w:gridSpan w:val="3"/>
+            <w:tcBorders>
+              <w:top w:val="single" w:sz="4" w:space="0" w:color="auto"/>
+              <w:left w:val="single" w:sz="4" w:space="0" w:color="auto"/>
+              <w:bottom w:val="single" w:sz="4" w:space="0" w:color="auto"/>
+              <w:right w:val="single" w:sz="4" w:space="0" w:color="auto"/>
+            </w:tcBorders>
+            <w:noWrap/>
+          </w:tcPr>
+          <w:p>
+            <w:pPr>
+              <w:rPr>
+                <w:rFonts w:cs="Calibri"/>
+                <w:color w:val="000000"/>
+                <w:lang w:eastAsia="pt-BR"/>
+              </w:rPr>
+            </w:pPr>
+            <w:r>
+              <w:rPr>
+                <w:rFonts w:cs="Calibri"/>
+                <w:color w:val="000000"/>
+                <w:lang w:eastAsia="pt-BR"/>
+              </w:rPr>
+              <w:t>Endereço</w:t>
+            </w:r>
+          </w:p>
+          <w:p>
+            <w:pPr>
+              <w:rPr>
+                <w:rFonts w:cs="Calibri"/>
+                <w:color w:val="000000"/>
+                <w:lang w:eastAsia="pt-BR"/>
+              </w:rPr>
+            </w:pPr>
+            <w:fldSimple w:instr=" MERGEFIELD  $!endereco  \* MERGEFORMAT ">
+              <w:r>
+                <w:rPr>
+                  <w:noProof/>
+                  <w:sz w:val="24"/>
+                </w:rPr>
+                <w:t>«$!endereco»</w:t>
+              </w:r>
+            </w:fldSimple>
+          </w:p>
+        </w:tc>
+      </w:tr>
+      <w:tr>
+        <w:trPr>
+          <w:trHeight w:hRule="exact" w:val="708"/>
+        </w:trPr>
+        <w:tc>
+          <w:tcPr>
+            <w:tcW w:w="5000" w:type="pct"/>
+            <w:gridSpan w:val="3"/>
+            <w:tcBorders>
+              <w:top w:val="single" w:sz="4" w:space="0" w:color="auto"/>
+              <w:left w:val="single" w:sz="4" w:space="0" w:color="auto"/>
+              <w:bottom w:val="single" w:sz="4" w:space="0" w:color="auto"/>
+              <w:right w:val="single" w:sz="4" w:space="0" w:color="auto"/>
+            </w:tcBorders>
+            <w:noWrap/>
+          </w:tcPr>
+          <w:p>
+            <w:pPr>
+              <w:rPr>
+                <w:rFonts w:cs="Calibri"/>
+                <w:color w:val="000000"/>
+                <w:lang w:eastAsia="pt-BR"/>
+              </w:rPr>
+            </w:pPr>
+            <w:r>
+              <w:rPr>
+                <w:rFonts w:cs="Calibri"/>
+                <w:color w:val="000000"/>
+                <w:lang w:eastAsia="pt-BR"/>
+              </w:rPr>
+              <w:t>Telefone(s)</w:t>
+            </w:r>
+          </w:p>
+          <w:p>
+            <w:pPr>
+              <w:rPr>
+                <w:rFonts w:cs="Calibri"/>
+                <w:color w:val="000000"/>
+                <w:lang w:eastAsia="pt-BR"/>
+              </w:rPr>
+            </w:pPr>
+            <w:fldSimple w:instr=" MERGEFIELD  $!telefones  \* MERGEFORMAT ">
+              <w:r>
+                <w:rPr>
+                  <w:noProof/>
+                  <w:sz w:val="24"/>
+                </w:rPr>
+                <w:t>«$!telefones»</w:t>
+              </w:r>
+            </w:fldSimple>
+          </w:p>
+        </w:tc>
+      </w:tr>
+      <w:tr>
+        <w:trPr>
+          <w:trHeight w:val="697"/>
+        </w:trPr>
+        <w:tc>
+          <w:tcPr>
+            <w:tcW w:w="5000" w:type="pct"/>
+            <w:gridSpan w:val="3"/>
+            <w:tcBorders>
+              <w:top w:val="single" w:sz="4" w:space="0" w:color="auto"/>
+              <w:left w:val="single" w:sz="4" w:space="0" w:color="auto"/>
+              <w:bottom w:val="single" w:sz="4" w:space="0" w:color="auto"/>
+              <w:right w:val="single" w:sz="4" w:space="0" w:color="auto"/>
+            </w:tcBorders>
+            <w:noWrap/>
+          </w:tcPr>
+          <w:p>
+            <w:pPr>
+              <w:rPr>
+                <w:rFonts w:cs="Calibri"/>
+                <w:color w:val="000000"/>
+                <w:lang w:eastAsia="pt-BR"/>
+              </w:rPr>
+            </w:pPr>
+            <w:r>
+              <w:rPr>
+                <w:rFonts w:cs="Calibri"/>
+                <w:color w:val="000000"/>
+                <w:lang w:eastAsia="pt-BR"/>
+              </w:rPr>
+              <w:t>Composição familiar</w:t>
+            </w:r>
+          </w:p>
+          <w:p>
+            <w:pPr>
               <w:rPr>
                 <w:noProof/>
                 <w:sz w:val="24"/>
               </w:rPr>
-              <w:fldChar w:fldCharType="end"/>
-            </w:r>
-          </w:p>
-        </w:tc>
-        <w:tc>
-          <w:tcPr>
-            <w:tcW w:w="1637" w:type="pct"/>
-            <w:tcBorders>
-              <w:top w:val="single" w:sz="4" w:space="0" w:color="auto"/>
-              <w:left w:val="single" w:sz="4" w:space="0" w:color="auto"/>
-              <w:bottom w:val="single" w:sz="4" w:space="0" w:color="auto"/>
-              <w:right w:val="single" w:sz="4" w:space="0" w:color="auto"/>
-            </w:tcBorders>
-          </w:tcPr>
-          <w:p>
-            <w:pPr>
-              <w:rPr>
-                <w:rFonts w:cs="Calibri"/>
-                <w:color w:val="000000"/>
-                <w:lang w:eastAsia="pt-BR"/>
-              </w:rPr>
-            </w:pPr>
-            <w:r>
-              <w:rPr>
-                <w:rFonts w:cs="Calibri"/>
-                <w:color w:val="000000"/>
-                <w:lang w:eastAsia="pt-BR"/>
-              </w:rPr>
-              <w:t>Número de Prontuário no SIGPS</w:t>
-            </w:r>
-          </w:p>
-        </w:tc>
-        <w:tc>
-          <w:tcPr>
-            <w:tcW w:w="1925" w:type="pct"/>
-            <w:tcBorders>
-              <w:top w:val="single" w:sz="4" w:space="0" w:color="auto"/>
-              <w:left w:val="single" w:sz="4" w:space="0" w:color="auto"/>
-              <w:bottom w:val="single" w:sz="4" w:space="0" w:color="auto"/>
-              <w:right w:val="single" w:sz="4" w:space="0" w:color="auto"/>
-            </w:tcBorders>
-            <w:noWrap/>
-          </w:tcPr>
-          <w:p>
-            <w:pPr>
-              <w:rPr>
-                <w:rFonts w:cs="Calibri"/>
-                <w:color w:val="000000"/>
-                <w:lang w:eastAsia="pt-BR"/>
-              </w:rPr>
-            </w:pPr>
-            <w:r>
-              <w:rPr>
-                <w:rFonts w:cs="Calibri"/>
-                <w:color w:val="000000"/>
-                <w:lang w:eastAsia="pt-BR"/>
-              </w:rPr>
-              <w:t>Programas/projetos/benefícios</w:t>
-            </w:r>
-          </w:p>
-          <w:p>
-            <w:pPr>
-              <w:rPr>
-                <w:rFonts w:cs="Calibri"/>
-                <w:color w:val="000000"/>
-                <w:lang w:eastAsia="pt-BR"/>
-              </w:rPr>
-            </w:pPr>
-            <w:r>
-              <w:fldChar w:fldCharType="begin"/>
-            </w:r>
-            <w:r>
-              <w:instrText xml:space="preserve"> MERGEFIELD  $!programas  \* MERGEFORMAT </w:instrText>
-            </w:r>
-            <w:r>
-              <w:fldChar w:fldCharType="separate"/>
-            </w:r>
-            <w:r>
-              <w:rPr>
-                <w:noProof/>
-                <w:sz w:val="24"/>
-              </w:rPr>
-              <w:t>«$!programas»</w:t>
-            </w:r>
-            <w:r>
-              <w:rPr>
-                <w:noProof/>
-                <w:sz w:val="24"/>
-              </w:rPr>
-              <w:fldChar w:fldCharType="end"/>
-            </w:r>
-          </w:p>
-        </w:tc>
-      </w:tr>
-      <w:tr>
-        <w:trPr>
-          <w:trHeight w:hRule="exact" w:val="716"/>
-        </w:trPr>
-        <w:tc>
-          <w:tcPr>
-            <w:tcW w:w="3075" w:type="pct"/>
-            <w:gridSpan w:val="2"/>
-            <w:tcBorders>
-              <w:top w:val="single" w:sz="4" w:space="0" w:color="auto"/>
-              <w:left w:val="single" w:sz="4" w:space="0" w:color="auto"/>
-              <w:bottom w:val="single" w:sz="4" w:space="0" w:color="auto"/>
-              <w:right w:val="single" w:sz="4" w:space="0" w:color="auto"/>
-            </w:tcBorders>
-            <w:noWrap/>
-          </w:tcPr>
-          <w:p>
-            <w:pPr>
-              <w:rPr>
-                <w:rFonts w:cs="Calibri"/>
-                <w:color w:val="000000"/>
-                <w:lang w:eastAsia="pt-BR"/>
-              </w:rPr>
-            </w:pPr>
-            <w:r>
-              <w:rPr>
-                <w:rFonts w:cs="Calibri"/>
-                <w:color w:val="000000"/>
-                <w:lang w:eastAsia="pt-BR"/>
-              </w:rPr>
-              <w:t>Nome da Referência Familiar </w:t>
-            </w:r>
-          </w:p>
-          <w:p>
-            <w:pPr>
-              <w:rPr>
-                <w:rFonts w:cs="Calibri"/>
-                <w:color w:val="000000"/>
-                <w:lang w:eastAsia="pt-BR"/>
-              </w:rPr>
-            </w:pPr>
-            <w:r>
-              <w:fldChar w:fldCharType="begin"/>
-            </w:r>
-            <w:r>
-              <w:instrText xml:space="preserve"> MERGEFIELD  $!referencia_familiar  \* MERGEFORMAT </w:instrText>
-            </w:r>
-            <w:r>
-              <w:fldChar w:fldCharType="separate"/>
-            </w:r>
-            <w:r>
-              <w:rPr>
-                <w:noProof/>
-                <w:sz w:val="24"/>
-              </w:rPr>
-              <w:t>«$!referencia_familiar»</w:t>
-            </w:r>
-            <w:r>
-              <w:rPr>
-                <w:noProof/>
-                <w:sz w:val="24"/>
-              </w:rPr>
-              <w:fldChar w:fldCharType="end"/>
-            </w:r>
-          </w:p>
-          <w:p>
-            <w:pPr>
-              <w:rPr>
-                <w:rFonts w:cs="Calibri"/>
-                <w:color w:val="000000"/>
-                <w:lang w:eastAsia="pt-BR"/>
-              </w:rPr>
-            </w:pPr>
-          </w:p>
-        </w:tc>
-        <w:tc>
-          <w:tcPr>
-            <w:tcW w:w="1925" w:type="pct"/>
-            <w:tcBorders>
-              <w:top w:val="single" w:sz="4" w:space="0" w:color="auto"/>
-              <w:left w:val="single" w:sz="4" w:space="0" w:color="auto"/>
-              <w:bottom w:val="single" w:sz="4" w:space="0" w:color="auto"/>
-              <w:right w:val="single" w:sz="4" w:space="0" w:color="auto"/>
-            </w:tcBorders>
-          </w:tcPr>
-          <w:p>
-            <w:pPr>
-              <w:rPr>
-                <w:rFonts w:cs="Calibri"/>
-                <w:color w:val="000000"/>
-                <w:lang w:eastAsia="pt-BR"/>
-              </w:rPr>
-            </w:pPr>
-            <w:r>
-              <w:rPr>
-                <w:rFonts w:cs="Calibri"/>
-                <w:color w:val="000000"/>
-                <w:lang w:eastAsia="pt-BR"/>
-              </w:rPr>
-              <w:t>NIS da RF:</w:t>
-            </w:r>
-          </w:p>
-        </w:tc>
-      </w:tr>
-      <w:tr>
-        <w:trPr>
-          <w:trHeight w:hRule="exact" w:val="684"/>
-        </w:trPr>
-        <w:tc>
-          <w:tcPr>
-            <w:tcW w:w="5000" w:type="pct"/>
-            <w:gridSpan w:val="3"/>
-            <w:tcBorders>
-              <w:top w:val="single" w:sz="4" w:space="0" w:color="auto"/>
-              <w:left w:val="single" w:sz="4" w:space="0" w:color="auto"/>
-              <w:bottom w:val="single" w:sz="4" w:space="0" w:color="auto"/>
-              <w:right w:val="single" w:sz="4" w:space="0" w:color="auto"/>
-            </w:tcBorders>
-            <w:noWrap/>
-          </w:tcPr>
-          <w:p>
-            <w:pPr>
-              <w:rPr>
-                <w:rFonts w:cs="Calibri"/>
-                <w:color w:val="000000"/>
-                <w:lang w:eastAsia="pt-BR"/>
-              </w:rPr>
-            </w:pPr>
-            <w:r>
-              <w:rPr>
-                <w:rFonts w:cs="Calibri"/>
-                <w:color w:val="000000"/>
-                <w:lang w:eastAsia="pt-BR"/>
-              </w:rPr>
-              <w:t>Endereço</w:t>
-            </w:r>
-          </w:p>
-          <w:p>
-            <w:pPr>
-              <w:rPr>
-                <w:rFonts w:cs="Calibri"/>
-                <w:color w:val="000000"/>
-                <w:lang w:eastAsia="pt-BR"/>
-              </w:rPr>
-            </w:pPr>
-            <w:r>
-              <w:fldChar w:fldCharType="begin"/>
-            </w:r>
-            <w:r>
-              <w:instrText xml:space="preserve"> MERGEFIELD  $!endereco  \* MERGEFORMAT </w:instrText>
-            </w:r>
-            <w:r>
-              <w:fldChar w:fldCharType="separate"/>
-            </w:r>
-            <w:r>
-              <w:rPr>
-                <w:noProof/>
-                <w:sz w:val="24"/>
-              </w:rPr>
-              <w:t>«$!endereco»</w:t>
-            </w:r>
-            <w:r>
-              <w:rPr>
-                <w:noProof/>
-                <w:sz w:val="24"/>
-              </w:rPr>
-              <w:fldChar w:fldCharType="end"/>
-            </w:r>
-          </w:p>
-        </w:tc>
-      </w:tr>
-      <w:tr>
-        <w:trPr>
-          <w:trHeight w:hRule="exact" w:val="708"/>
-        </w:trPr>
-        <w:tc>
-          <w:tcPr>
-            <w:tcW w:w="5000" w:type="pct"/>
-            <w:gridSpan w:val="3"/>
-            <w:tcBorders>
-              <w:top w:val="single" w:sz="4" w:space="0" w:color="auto"/>
-              <w:left w:val="single" w:sz="4" w:space="0" w:color="auto"/>
-              <w:bottom w:val="single" w:sz="4" w:space="0" w:color="auto"/>
-              <w:right w:val="single" w:sz="4" w:space="0" w:color="auto"/>
-            </w:tcBorders>
-            <w:noWrap/>
-          </w:tcPr>
-          <w:p>
-            <w:pPr>
-              <w:rPr>
-                <w:rFonts w:cs="Calibri"/>
-                <w:color w:val="000000"/>
-                <w:lang w:eastAsia="pt-BR"/>
-              </w:rPr>
-            </w:pPr>
-            <w:r>
-              <w:rPr>
-                <w:rFonts w:cs="Calibri"/>
-                <w:color w:val="000000"/>
-                <w:lang w:eastAsia="pt-BR"/>
-              </w:rPr>
-              <w:t>Telefone(s)</w:t>
-            </w:r>
-          </w:p>
-          <w:p>
-            <w:pPr>
-              <w:rPr>
-                <w:rFonts w:cs="Calibri"/>
-                <w:color w:val="000000"/>
-                <w:lang w:eastAsia="pt-BR"/>
-              </w:rPr>
-            </w:pPr>
-            <w:r>
-              <w:fldChar w:fldCharType="begin"/>
-            </w:r>
-            <w:r>
-              <w:instrText xml:space="preserve"> MERGEFIELD  $!telefones  \* MERGEFORMAT </w:instrText>
-            </w:r>
-            <w:r>
-              <w:fldChar w:fldCharType="separate"/>
-            </w:r>
-            <w:r>
-              <w:rPr>
-                <w:noProof/>
-                <w:sz w:val="24"/>
-              </w:rPr>
-              <w:t>«$!telefones»</w:t>
-            </w:r>
-            <w:r>
-              <w:rPr>
-                <w:noProof/>
-                <w:sz w:val="24"/>
-              </w:rPr>
-              <w:fldChar w:fldCharType="end"/>
-            </w:r>
-          </w:p>
-        </w:tc>
-      </w:tr>
-      <w:tr>
-        <w:trPr>
-          <w:trHeight w:val="697"/>
-        </w:trPr>
-        <w:tc>
-          <w:tcPr>
-            <w:tcW w:w="5000" w:type="pct"/>
-            <w:gridSpan w:val="3"/>
-            <w:tcBorders>
-              <w:top w:val="single" w:sz="4" w:space="0" w:color="auto"/>
-              <w:left w:val="single" w:sz="4" w:space="0" w:color="auto"/>
-              <w:bottom w:val="single" w:sz="4" w:space="0" w:color="auto"/>
-              <w:right w:val="single" w:sz="4" w:space="0" w:color="auto"/>
-            </w:tcBorders>
-            <w:noWrap/>
-          </w:tcPr>
-          <w:p>
-            <w:pPr>
-              <w:rPr>
-                <w:rFonts w:cs="Calibri"/>
-                <w:color w:val="000000"/>
-                <w:lang w:eastAsia="pt-BR"/>
-              </w:rPr>
-            </w:pPr>
-            <w:r>
-              <w:rPr>
-                <w:rFonts w:cs="Calibri"/>
-                <w:color w:val="000000"/>
-                <w:lang w:eastAsia="pt-BR"/>
-              </w:rPr>
-              <w:t>Composição familiar</w:t>
-            </w:r>
-          </w:p>
-          <w:p>
-            <w:pPr>
-              <w:rPr>
-                <w:noProof/>
-                <w:sz w:val="24"/>
-              </w:rPr>
-            </w:pPr>
-            <w:r>
-              <w:fldChar w:fldCharType="begin"/>
-            </w:r>
-            <w:r>
-              <w:instrText xml:space="preserve"> MERGEFIELD  $!composicao_familiar  \* MERGEFORMAT </w:instrText>
-            </w:r>
-            <w:r>
-              <w:fldChar w:fldCharType="separate"/>
-            </w:r>
-            <w:r>
-              <w:rPr>
-                <w:noProof/>
-                <w:sz w:val="24"/>
-              </w:rPr>
-              <w:t>«$!composicao_familiar»</w:t>
-            </w:r>
-            <w:r>
-              <w:rPr>
-                <w:noProof/>
-                <w:sz w:val="24"/>
-              </w:rPr>
-              <w:fldChar w:fldCharType="end"/>
-            </w:r>
+            </w:pPr>
+            <w:fldSimple w:instr=" MERGEFIELD  $!composicao_familiar  \* MERGEFORMAT ">
+              <w:r>
+                <w:rPr>
+                  <w:noProof/>
+                  <w:sz w:val="24"/>
+                </w:rPr>
+                <w:t>«$!composicao_familiar»</w:t>
+              </w:r>
+            </w:fldSimple>
             <w:r>
               <w:rPr>
                 <w:rFonts w:cs="Calibri"/>
@@ -1065,29 +960,15 @@
                 <w:lang w:eastAsia="pt-BR"/>
               </w:rPr>
             </w:pPr>
-            <w:r>
-              <w:fldChar w:fldCharType="begin"/>
-            </w:r>
-            <w:r>
-              <w:instrText xml:space="preserve"> MERGEFIELD  $!tecnico_referencia  \* MERGEFORMAT </w:instrText>
-            </w:r>
-            <w:r>
-              <w:fldChar w:fldCharType="separate"/>
-            </w:r>
-            <w:r>
-              <w:rPr>
-                <w:noProof/>
-                <w:sz w:val="24"/>
-              </w:rPr>
-              <w:t>«$!tecnico_referencia»</w:t>
-            </w:r>
-            <w:r>
-              <w:rPr>
-                <w:noProof/>
-                <w:sz w:val="24"/>
-              </w:rPr>
-              <w:fldChar w:fldCharType="end"/>
-            </w:r>
+            <w:fldSimple w:instr=" MERGEFIELD  $!tecnico_referencia  \* MERGEFORMAT ">
+              <w:r>
+                <w:rPr>
+                  <w:noProof/>
+                  <w:sz w:val="24"/>
+                </w:rPr>
+                <w:t>«$!tecnico_referencia»</w:t>
+              </w:r>
+            </w:fldSimple>
           </w:p>
           <w:p>
             <w:pPr>
@@ -2165,6 +2046,7 @@
       </w:tr>
     </w:tbl>
     <w:p/>
+    <w:p/>
     <w:tbl>
       <w:tblPr>
         <w:tblW w:w="5473" w:type="pct"/>
@@ -2224,8 +2106,20 @@
                 <w:color w:val="000000"/>
                 <w:lang w:eastAsia="pt-BR"/>
               </w:rPr>
-              <w:t>VULNERABILIDADES IDENTIFICADAS</w:t>
-            </w:r>
+              <w:t xml:space="preserve">PROGRAMAS, PROJETOS E </w:t>
+            </w:r>
+            <w:proofErr w:type="gramStart"/>
+            <w:r>
+              <w:rPr>
+                <w:rFonts w:cs="Calibri"/>
+                <w:b/>
+                <w:bCs/>
+                <w:color w:val="000000"/>
+                <w:lang w:eastAsia="pt-BR"/>
+              </w:rPr>
+              <w:t>BENEFÍCIOS</w:t>
+            </w:r>
+            <w:proofErr w:type="gramEnd"/>
           </w:p>
         </w:tc>
       </w:tr>
@@ -2256,7 +2150,7 @@
               <w:fldChar w:fldCharType="begin"/>
             </w:r>
             <w:r>
-              <w:instrText xml:space="preserve"> MERGEFIELD  $!vulnerabilidades  \* MERGEFORMAT </w:instrText>
+              <w:instrText xml:space="preserve"> MERGEFIELD  $!programas  \* MERGEFORMAT </w:instrText>
             </w:r>
             <w:r>
               <w:fldChar w:fldCharType="separate"/>
@@ -2266,7 +2160,7 @@
                 <w:noProof/>
                 <w:sz w:val="24"/>
               </w:rPr>
-              <w:t>«$!vulnerabilidades»</w:t>
+              <w:t>«$!programas»</w:t>
             </w:r>
             <w:r>
               <w:rPr>
@@ -2339,6 +2233,108 @@
                 <w:color w:val="000000"/>
                 <w:lang w:eastAsia="pt-BR"/>
               </w:rPr>
+              <w:t>VULNERABILIDADES IDENTIFICADAS</w:t>
+            </w:r>
+          </w:p>
+        </w:tc>
+      </w:tr>
+      <w:tr>
+        <w:trPr>
+          <w:trHeight w:val="1070"/>
+        </w:trPr>
+        <w:tc>
+          <w:tcPr>
+            <w:tcW w:w="5000" w:type="pct"/>
+            <w:tcBorders>
+              <w:top w:val="single" w:sz="4" w:space="0" w:color="auto"/>
+              <w:left w:val="single" w:sz="4" w:space="0" w:color="auto"/>
+              <w:right w:val="single" w:sz="4" w:space="0" w:color="auto"/>
+            </w:tcBorders>
+            <w:noWrap/>
+          </w:tcPr>
+          <w:p>
+            <w:pPr>
+              <w:keepNext/>
+              <w:rPr>
+                <w:rFonts w:cs="Calibri"/>
+                <w:color w:val="000000"/>
+                <w:lang w:eastAsia="pt-BR"/>
+              </w:rPr>
+            </w:pPr>
+            <w:fldSimple w:instr=" MERGEFIELD  $!vulnerabilidades  \* MERGEFORMAT ">
+              <w:r>
+                <w:rPr>
+                  <w:noProof/>
+                  <w:sz w:val="24"/>
+                </w:rPr>
+                <w:t>«$!vulnerabilidades»</w:t>
+              </w:r>
+            </w:fldSimple>
+          </w:p>
+        </w:tc>
+      </w:tr>
+    </w:tbl>
+    <w:p/>
+    <w:tbl>
+      <w:tblPr>
+        <w:tblW w:w="5473" w:type="pct"/>
+        <w:tblInd w:w="-650" w:type="dxa"/>
+        <w:tblBorders>
+          <w:top w:val="single" w:sz="4" w:space="0" w:color="auto"/>
+          <w:left w:val="single" w:sz="4" w:space="0" w:color="auto"/>
+          <w:bottom w:val="single" w:sz="4" w:space="0" w:color="auto"/>
+          <w:right w:val="single" w:sz="4" w:space="0" w:color="auto"/>
+          <w:insideH w:val="single" w:sz="4" w:space="0" w:color="auto"/>
+          <w:insideV w:val="single" w:sz="4" w:space="0" w:color="auto"/>
+        </w:tblBorders>
+        <w:tblLayout w:type="fixed"/>
+        <w:tblCellMar>
+          <w:left w:w="70" w:type="dxa"/>
+          <w:right w:w="70" w:type="dxa"/>
+        </w:tblCellMar>
+        <w:tblLook w:val="00A0" w:firstRow="1" w:lastRow="0" w:firstColumn="1" w:lastColumn="0" w:noHBand="0" w:noVBand="0"/>
+      </w:tblPr>
+      <w:tblGrid>
+        <w:gridCol w:w="15480"/>
+      </w:tblGrid>
+      <w:tr>
+        <w:trPr>
+          <w:trHeight w:val="323"/>
+        </w:trPr>
+        <w:tc>
+          <w:tcPr>
+            <w:tcW w:w="5000" w:type="pct"/>
+            <w:tcBorders>
+              <w:top w:val="single" w:sz="4" w:space="0" w:color="auto"/>
+              <w:left w:val="single" w:sz="4" w:space="0" w:color="auto"/>
+              <w:bottom w:val="single" w:sz="4" w:space="0" w:color="auto"/>
+              <w:right w:val="single" w:sz="4" w:space="0" w:color="auto"/>
+            </w:tcBorders>
+            <w:shd w:val="clear" w:color="000000" w:fill="BFBFBF"/>
+            <w:noWrap/>
+            <w:vAlign w:val="bottom"/>
+          </w:tcPr>
+          <w:p>
+            <w:pPr>
+              <w:keepNext/>
+              <w:ind w:right="15"/>
+              <w:rPr>
+                <w:rFonts w:cs="Calibri"/>
+                <w:b/>
+                <w:bCs/>
+                <w:color w:val="000000"/>
+                <w:lang w:eastAsia="pt-BR"/>
+              </w:rPr>
+            </w:pPr>
+            <w:r>
+              <w:rPr>
+                <w:rFonts w:cs="Calibri"/>
+                <w:b/>
+                <w:bCs/>
+                <w:color w:val="000000"/>
+                <w:lang w:eastAsia="pt-BR"/>
+              </w:rPr>
+              <w:lastRenderedPageBreak/>
               <w:t>AÇÕES PREVISTAS</w:t>
             </w:r>
           </w:p>
@@ -2367,29 +2363,15 @@
                 <w:lang w:eastAsia="pt-BR"/>
               </w:rPr>
             </w:pPr>
-            <w:r>
-              <w:fldChar w:fldCharType="begin"/>
-            </w:r>
-            <w:r>
-              <w:instrText xml:space="preserve"> MERGEFIELD  $!acoes  \* MERGEFORMAT </w:instrText>
-            </w:r>
-            <w:r>
-              <w:fldChar w:fldCharType="separate"/>
-            </w:r>
-            <w:r>
-              <w:rPr>
-                <w:noProof/>
-                <w:sz w:val="24"/>
-              </w:rPr>
-              <w:t>«$!acoes»</w:t>
-            </w:r>
-            <w:r>
-              <w:rPr>
-                <w:noProof/>
-                <w:sz w:val="24"/>
-              </w:rPr>
-              <w:fldChar w:fldCharType="end"/>
-            </w:r>
+            <w:fldSimple w:instr=" MERGEFIELD  $!acoes  \* MERGEFORMAT ">
+              <w:r>
+                <w:rPr>
+                  <w:noProof/>
+                  <w:sz w:val="24"/>
+                </w:rPr>
+                <w:t>«$!acoes»</w:t>
+              </w:r>
+            </w:fldSimple>
           </w:p>
         </w:tc>
       </w:tr>
@@ -2463,7 +2445,6 @@
                 <w:color w:val="000000"/>
                 <w:lang w:eastAsia="pt-BR"/>
               </w:rPr>
-              <w:lastRenderedPageBreak/>
               <w:t>MONITORAMENTOS</w:t>
             </w:r>
           </w:p>
@@ -2492,29 +2473,15 @@
                 <w:lang w:eastAsia="pt-BR"/>
               </w:rPr>
             </w:pPr>
-            <w:r>
-              <w:fldChar w:fldCharType="begin"/>
-            </w:r>
-            <w:r>
-              <w:instrText xml:space="preserve"> MERGEFIELD  $!monitoramentos  \* MERGEFORMAT </w:instrText>
-            </w:r>
-            <w:r>
-              <w:fldChar w:fldCharType="separate"/>
-            </w:r>
-            <w:r>
-              <w:rPr>
-                <w:noProof/>
-                <w:sz w:val="24"/>
-              </w:rPr>
-              <w:t>«$!monitoramentos»</w:t>
-            </w:r>
-            <w:r>
-              <w:rPr>
-                <w:noProof/>
-                <w:sz w:val="24"/>
-              </w:rPr>
-              <w:fldChar w:fldCharType="end"/>
-            </w:r>
+            <w:fldSimple w:instr=" MERGEFIELD  $!monitoramentos  \* MERGEFORMAT ">
+              <w:r>
+                <w:rPr>
+                  <w:noProof/>
+                  <w:sz w:val="24"/>
+                </w:rPr>
+                <w:t>«$!monitoramentos»</w:t>
+              </w:r>
+            </w:fldSimple>
           </w:p>
         </w:tc>
       </w:tr>
@@ -2725,6 +2692,7 @@
                 <w:bCs/>
                 <w:lang w:eastAsia="pt-BR"/>
               </w:rPr>
+              <w:lastRenderedPageBreak/>
               <w:t xml:space="preserve">AVALIAÇÃO </w:t>
             </w:r>
           </w:p>
@@ -3149,7 +3117,6 @@
                 <w:bCs/>
                 <w:lang w:eastAsia="pt-BR"/>
               </w:rPr>
-              <w:lastRenderedPageBreak/>
               <w:t>RESULTADOS / AQUISIÇÕES</w:t>
             </w:r>
           </w:p>
@@ -4118,7 +4085,7 @@
 </file>
 
 <file path=customXml/itemProps1.xml><?xml version="1.0" encoding="utf-8"?>
-<ds:datastoreItem xmlns:ds="http://schemas.openxmlformats.org/officeDocument/2006/customXml" ds:itemID="{5325ECD0-7898-4934-AC44-B17E6638F21D}">
+<ds:datastoreItem xmlns:ds="http://schemas.openxmlformats.org/officeDocument/2006/customXml" ds:itemID="{35D8BE29-CF5B-4D11-926F-11291CAE1327}">
   <ds:schemaRefs>
     <ds:schemaRef ds:uri="http://schemas.openxmlformats.org/officeDocument/2006/bibliography"/>
   </ds:schemaRefs>

</xml_diff>